<commit_message>
merge report04 - report05
</commit_message>
<xml_diff>
--- a/Homework05/20215145-NgoVanThuc/20215145-NgoVanThuc-HW05.docx
+++ b/Homework05/20215145-NgoVanThuc/20215145-NgoVanThuc-HW05.docx
@@ -573,6 +573,496 @@
     </w:p>
     <w:p>
       <w:pPr>
+        <w:pStyle w:val="ListParagraph"/>
+        <w:numPr>
+          <w:ilvl w:val="0"/>
+          <w:numId w:val="1"/>
+        </w:numPr>
+        <w:rPr>
+          <w:rFonts w:ascii="Times New Roman" w:hAnsi="Times New Roman" w:cs="Times New Roman"/>
+          <w:sz w:val="28"/>
+          <w:szCs w:val="28"/>
+        </w:rPr>
+      </w:pPr>
+      <w:r>
+        <w:rPr>
+          <w:rFonts w:ascii="Times New Roman" w:hAnsi="Times New Roman" w:cs="Times New Roman"/>
+          <w:sz w:val="28"/>
+          <w:szCs w:val="28"/>
+        </w:rPr>
+        <w:lastRenderedPageBreak/>
+        <w:t>Sơ đồ chuyển đổi màn hình</w:t>
+      </w:r>
+    </w:p>
+    <w:p>
+      <w:pPr>
+        <w:pStyle w:val="ListParagraph"/>
+        <w:rPr>
+          <w:rFonts w:ascii="Times New Roman" w:hAnsi="Times New Roman" w:cs="Times New Roman"/>
+          <w:sz w:val="28"/>
+          <w:szCs w:val="28"/>
+        </w:rPr>
+      </w:pPr>
+      <w:r>
+        <w:rPr>
+          <w:noProof/>
+        </w:rPr>
+        <w:drawing>
+          <wp:inline distT="0" distB="0" distL="0" distR="0" wp14:anchorId="75C14743" wp14:editId="12D7DED6">
+            <wp:extent cx="5943600" cy="4270375"/>
+            <wp:effectExtent l="0" t="0" r="0" b="0"/>
+            <wp:docPr id="8" name="Picture 8"/>
+            <wp:cNvGraphicFramePr>
+              <a:graphicFrameLocks xmlns:a="http://schemas.openxmlformats.org/drawingml/2006/main" noChangeAspect="1"/>
+            </wp:cNvGraphicFramePr>
+            <a:graphic xmlns:a="http://schemas.openxmlformats.org/drawingml/2006/main">
+              <a:graphicData uri="http://schemas.openxmlformats.org/drawingml/2006/picture">
+                <pic:pic xmlns:pic="http://schemas.openxmlformats.org/drawingml/2006/picture">
+                  <pic:nvPicPr>
+                    <pic:cNvPr id="0" name="Picture 1"/>
+                    <pic:cNvPicPr>
+                      <a:picLocks noChangeAspect="1" noChangeArrowheads="1"/>
+                    </pic:cNvPicPr>
+                  </pic:nvPicPr>
+                  <pic:blipFill>
+                    <a:blip r:embed="rId6">
+                      <a:extLst>
+                        <a:ext uri="{28A0092B-C50C-407E-A947-70E740481C1C}">
+                          <a14:useLocalDpi xmlns:a14="http://schemas.microsoft.com/office/drawing/2010/main" val="0"/>
+                        </a:ext>
+                      </a:extLst>
+                    </a:blip>
+                    <a:srcRect/>
+                    <a:stretch>
+                      <a:fillRect/>
+                    </a:stretch>
+                  </pic:blipFill>
+                  <pic:spPr bwMode="auto">
+                    <a:xfrm>
+                      <a:off x="0" y="0"/>
+                      <a:ext cx="5943600" cy="4270375"/>
+                    </a:xfrm>
+                    <a:prstGeom prst="rect">
+                      <a:avLst/>
+                    </a:prstGeom>
+                    <a:noFill/>
+                    <a:ln>
+                      <a:noFill/>
+                    </a:ln>
+                  </pic:spPr>
+                </pic:pic>
+              </a:graphicData>
+            </a:graphic>
+          </wp:inline>
+        </w:drawing>
+      </w:r>
+    </w:p>
+    <w:p>
+      <w:pPr>
+        <w:pStyle w:val="ListParagraph"/>
+        <w:numPr>
+          <w:ilvl w:val="0"/>
+          <w:numId w:val="1"/>
+        </w:numPr>
+        <w:rPr>
+          <w:rFonts w:ascii="Times New Roman" w:hAnsi="Times New Roman" w:cs="Times New Roman"/>
+          <w:sz w:val="28"/>
+          <w:szCs w:val="28"/>
+        </w:rPr>
+      </w:pPr>
+      <w:r>
+        <w:rPr>
+          <w:rFonts w:ascii="Times New Roman" w:hAnsi="Times New Roman" w:cs="Times New Roman"/>
+          <w:sz w:val="28"/>
+          <w:szCs w:val="28"/>
+        </w:rPr>
+        <w:t>Màn hình thông báo đặt lại đơn hàng thành công</w:t>
+      </w:r>
+    </w:p>
+    <w:p>
+      <w:pPr>
+        <w:pStyle w:val="ListParagraph"/>
+        <w:rPr>
+          <w:rFonts w:ascii="Times New Roman" w:hAnsi="Times New Roman" w:cs="Times New Roman"/>
+          <w:sz w:val="28"/>
+          <w:szCs w:val="28"/>
+        </w:rPr>
+      </w:pPr>
+      <w:r>
+        <w:rPr>
+          <w:rFonts w:ascii="Times New Roman" w:hAnsi="Times New Roman" w:cs="Times New Roman"/>
+          <w:noProof/>
+          <w:sz w:val="28"/>
+          <w:szCs w:val="28"/>
+        </w:rPr>
+        <w:drawing>
+          <wp:inline distT="0" distB="0" distL="0" distR="0" wp14:anchorId="7E8C7734" wp14:editId="6DC60052">
+            <wp:extent cx="4296375" cy="990738"/>
+            <wp:effectExtent l="0" t="0" r="9525" b="0"/>
+            <wp:docPr id="3" name="Picture 3"/>
+            <wp:cNvGraphicFramePr>
+              <a:graphicFrameLocks xmlns:a="http://schemas.openxmlformats.org/drawingml/2006/main" noChangeAspect="1"/>
+            </wp:cNvGraphicFramePr>
+            <a:graphic xmlns:a="http://schemas.openxmlformats.org/drawingml/2006/main">
+              <a:graphicData uri="http://schemas.openxmlformats.org/drawingml/2006/picture">
+                <pic:pic xmlns:pic="http://schemas.openxmlformats.org/drawingml/2006/picture">
+                  <pic:nvPicPr>
+                    <pic:cNvPr id="1" name=""/>
+                    <pic:cNvPicPr/>
+                  </pic:nvPicPr>
+                  <pic:blipFill>
+                    <a:blip r:embed="rId7"/>
+                    <a:stretch>
+                      <a:fillRect/>
+                    </a:stretch>
+                  </pic:blipFill>
+                  <pic:spPr>
+                    <a:xfrm>
+                      <a:off x="0" y="0"/>
+                      <a:ext cx="4296375" cy="990738"/>
+                    </a:xfrm>
+                    <a:prstGeom prst="rect">
+                      <a:avLst/>
+                    </a:prstGeom>
+                  </pic:spPr>
+                </pic:pic>
+              </a:graphicData>
+            </a:graphic>
+          </wp:inline>
+        </w:drawing>
+      </w:r>
+    </w:p>
+    <w:p>
+      <w:pPr>
+        <w:pStyle w:val="ListParagraph"/>
+        <w:numPr>
+          <w:ilvl w:val="0"/>
+          <w:numId w:val="1"/>
+        </w:numPr>
+        <w:rPr>
+          <w:rFonts w:ascii="Times New Roman" w:hAnsi="Times New Roman" w:cs="Times New Roman"/>
+          <w:sz w:val="28"/>
+          <w:szCs w:val="28"/>
+        </w:rPr>
+      </w:pPr>
+      <w:r>
+        <w:rPr>
+          <w:rFonts w:ascii="Times New Roman" w:hAnsi="Times New Roman" w:cs="Times New Roman"/>
+          <w:sz w:val="28"/>
+          <w:szCs w:val="28"/>
+        </w:rPr>
+        <w:t>Màn hình thông báo đơn hàng đã bị hủy</w:t>
+      </w:r>
+    </w:p>
+    <w:p>
+      <w:pPr>
+        <w:pStyle w:val="ListParagraph"/>
+        <w:rPr>
+          <w:rFonts w:ascii="Times New Roman" w:hAnsi="Times New Roman" w:cs="Times New Roman"/>
+          <w:sz w:val="28"/>
+          <w:szCs w:val="28"/>
+        </w:rPr>
+      </w:pPr>
+      <w:r>
+        <w:rPr>
+          <w:rFonts w:ascii="Times New Roman" w:hAnsi="Times New Roman" w:cs="Times New Roman"/>
+          <w:noProof/>
+          <w:sz w:val="28"/>
+          <w:szCs w:val="28"/>
+        </w:rPr>
+        <w:drawing>
+          <wp:inline distT="0" distB="0" distL="0" distR="0" wp14:anchorId="6007427F" wp14:editId="118EF3F5">
+            <wp:extent cx="4277322" cy="1019317"/>
+            <wp:effectExtent l="0" t="0" r="9525" b="9525"/>
+            <wp:docPr id="9" name="Picture 9"/>
+            <wp:cNvGraphicFramePr>
+              <a:graphicFrameLocks xmlns:a="http://schemas.openxmlformats.org/drawingml/2006/main" noChangeAspect="1"/>
+            </wp:cNvGraphicFramePr>
+            <a:graphic xmlns:a="http://schemas.openxmlformats.org/drawingml/2006/main">
+              <a:graphicData uri="http://schemas.openxmlformats.org/drawingml/2006/picture">
+                <pic:pic xmlns:pic="http://schemas.openxmlformats.org/drawingml/2006/picture">
+                  <pic:nvPicPr>
+                    <pic:cNvPr id="1" name=""/>
+                    <pic:cNvPicPr/>
+                  </pic:nvPicPr>
+                  <pic:blipFill>
+                    <a:blip r:embed="rId8"/>
+                    <a:stretch>
+                      <a:fillRect/>
+                    </a:stretch>
+                  </pic:blipFill>
+                  <pic:spPr>
+                    <a:xfrm>
+                      <a:off x="0" y="0"/>
+                      <a:ext cx="4277322" cy="1019317"/>
+                    </a:xfrm>
+                    <a:prstGeom prst="rect">
+                      <a:avLst/>
+                    </a:prstGeom>
+                  </pic:spPr>
+                </pic:pic>
+              </a:graphicData>
+            </a:graphic>
+          </wp:inline>
+        </w:drawing>
+      </w:r>
+    </w:p>
+    <w:p>
+      <w:pPr>
+        <w:pStyle w:val="ListParagraph"/>
+        <w:numPr>
+          <w:ilvl w:val="0"/>
+          <w:numId w:val="1"/>
+        </w:numPr>
+        <w:rPr>
+          <w:rFonts w:ascii="Times New Roman" w:hAnsi="Times New Roman" w:cs="Times New Roman"/>
+          <w:sz w:val="28"/>
+          <w:szCs w:val="28"/>
+        </w:rPr>
+      </w:pPr>
+      <w:r>
+        <w:rPr>
+          <w:rFonts w:ascii="Times New Roman" w:hAnsi="Times New Roman" w:cs="Times New Roman"/>
+          <w:sz w:val="28"/>
+          <w:szCs w:val="28"/>
+        </w:rPr>
+        <w:t>Màn hình thông báo các đơn hàng bị site hủy</w:t>
+      </w:r>
+    </w:p>
+    <w:p>
+      <w:pPr>
+        <w:pStyle w:val="ListParagraph"/>
+        <w:rPr>
+          <w:rFonts w:ascii="Times New Roman" w:hAnsi="Times New Roman" w:cs="Times New Roman"/>
+          <w:sz w:val="28"/>
+          <w:szCs w:val="28"/>
+        </w:rPr>
+      </w:pPr>
+      <w:r>
+        <w:rPr>
+          <w:rFonts w:ascii="Times New Roman" w:hAnsi="Times New Roman" w:cs="Times New Roman"/>
+          <w:noProof/>
+          <w:sz w:val="28"/>
+          <w:szCs w:val="28"/>
+        </w:rPr>
+        <w:lastRenderedPageBreak/>
+        <w:drawing>
+          <wp:inline distT="0" distB="0" distL="0" distR="0" wp14:anchorId="3431AE1C" wp14:editId="70F1332C">
+            <wp:extent cx="4744112" cy="3915321"/>
+            <wp:effectExtent l="0" t="0" r="0" b="9525"/>
+            <wp:docPr id="10" name="Picture 10"/>
+            <wp:cNvGraphicFramePr>
+              <a:graphicFrameLocks xmlns:a="http://schemas.openxmlformats.org/drawingml/2006/main" noChangeAspect="1"/>
+            </wp:cNvGraphicFramePr>
+            <a:graphic xmlns:a="http://schemas.openxmlformats.org/drawingml/2006/main">
+              <a:graphicData uri="http://schemas.openxmlformats.org/drawingml/2006/picture">
+                <pic:pic xmlns:pic="http://schemas.openxmlformats.org/drawingml/2006/picture">
+                  <pic:nvPicPr>
+                    <pic:cNvPr id="1" name=""/>
+                    <pic:cNvPicPr/>
+                  </pic:nvPicPr>
+                  <pic:blipFill>
+                    <a:blip r:embed="rId9"/>
+                    <a:stretch>
+                      <a:fillRect/>
+                    </a:stretch>
+                  </pic:blipFill>
+                  <pic:spPr>
+                    <a:xfrm>
+                      <a:off x="0" y="0"/>
+                      <a:ext cx="4744112" cy="3915321"/>
+                    </a:xfrm>
+                    <a:prstGeom prst="rect">
+                      <a:avLst/>
+                    </a:prstGeom>
+                  </pic:spPr>
+                </pic:pic>
+              </a:graphicData>
+            </a:graphic>
+          </wp:inline>
+        </w:drawing>
+      </w:r>
+    </w:p>
+    <w:p>
+      <w:pPr>
+        <w:pStyle w:val="ListParagraph"/>
+        <w:numPr>
+          <w:ilvl w:val="0"/>
+          <w:numId w:val="1"/>
+        </w:numPr>
+        <w:rPr>
+          <w:rFonts w:ascii="Times New Roman" w:hAnsi="Times New Roman" w:cs="Times New Roman"/>
+          <w:sz w:val="28"/>
+          <w:szCs w:val="28"/>
+        </w:rPr>
+      </w:pPr>
+      <w:r>
+        <w:rPr>
+          <w:rFonts w:ascii="Times New Roman" w:hAnsi="Times New Roman" w:cs="Times New Roman"/>
+          <w:sz w:val="28"/>
+          <w:szCs w:val="28"/>
+        </w:rPr>
+        <w:t>Màn hình xem danh sách đơn hàng</w:t>
+      </w:r>
+    </w:p>
+    <w:p>
+      <w:pPr>
+        <w:pStyle w:val="ListParagraph"/>
+        <w:rPr>
+          <w:rFonts w:ascii="Times New Roman" w:hAnsi="Times New Roman" w:cs="Times New Roman"/>
+          <w:sz w:val="28"/>
+          <w:szCs w:val="28"/>
+        </w:rPr>
+      </w:pPr>
+      <w:r>
+        <w:rPr>
+          <w:rFonts w:ascii="Times New Roman" w:hAnsi="Times New Roman" w:cs="Times New Roman"/>
+          <w:noProof/>
+          <w:sz w:val="28"/>
+          <w:szCs w:val="28"/>
+        </w:rPr>
+        <w:drawing>
+          <wp:inline distT="0" distB="0" distL="0" distR="0" wp14:anchorId="7045185E" wp14:editId="25C4B1E1">
+            <wp:extent cx="4725059" cy="3924848"/>
+            <wp:effectExtent l="0" t="0" r="0" b="0"/>
+            <wp:docPr id="15" name="Picture 15"/>
+            <wp:cNvGraphicFramePr>
+              <a:graphicFrameLocks xmlns:a="http://schemas.openxmlformats.org/drawingml/2006/main" noChangeAspect="1"/>
+            </wp:cNvGraphicFramePr>
+            <a:graphic xmlns:a="http://schemas.openxmlformats.org/drawingml/2006/main">
+              <a:graphicData uri="http://schemas.openxmlformats.org/drawingml/2006/picture">
+                <pic:pic xmlns:pic="http://schemas.openxmlformats.org/drawingml/2006/picture">
+                  <pic:nvPicPr>
+                    <pic:cNvPr id="1" name=""/>
+                    <pic:cNvPicPr/>
+                  </pic:nvPicPr>
+                  <pic:blipFill>
+                    <a:blip r:embed="rId10"/>
+                    <a:stretch>
+                      <a:fillRect/>
+                    </a:stretch>
+                  </pic:blipFill>
+                  <pic:spPr>
+                    <a:xfrm>
+                      <a:off x="0" y="0"/>
+                      <a:ext cx="4725059" cy="3924848"/>
+                    </a:xfrm>
+                    <a:prstGeom prst="rect">
+                      <a:avLst/>
+                    </a:prstGeom>
+                  </pic:spPr>
+                </pic:pic>
+              </a:graphicData>
+            </a:graphic>
+          </wp:inline>
+        </w:drawing>
+      </w:r>
+    </w:p>
+    <w:p>
+      <w:pPr>
+        <w:pStyle w:val="ListParagraph"/>
+        <w:numPr>
+          <w:ilvl w:val="0"/>
+          <w:numId w:val="1"/>
+        </w:numPr>
+        <w:rPr>
+          <w:rFonts w:ascii="Times New Roman" w:hAnsi="Times New Roman" w:cs="Times New Roman"/>
+          <w:sz w:val="28"/>
+          <w:szCs w:val="28"/>
+        </w:rPr>
+      </w:pPr>
+      <w:r>
+        <w:rPr>
+          <w:rFonts w:ascii="Times New Roman" w:hAnsi="Times New Roman" w:cs="Times New Roman"/>
+          <w:sz w:val="28"/>
+          <w:szCs w:val="28"/>
+        </w:rPr>
+        <w:lastRenderedPageBreak/>
+        <w:t>Màn hình chọn lại site</w:t>
+      </w:r>
+    </w:p>
+    <w:p>
+      <w:pPr>
+        <w:pStyle w:val="ListParagraph"/>
+        <w:rPr>
+          <w:rFonts w:ascii="Times New Roman" w:hAnsi="Times New Roman" w:cs="Times New Roman"/>
+          <w:sz w:val="28"/>
+          <w:szCs w:val="28"/>
+        </w:rPr>
+      </w:pPr>
+      <w:r>
+        <w:rPr>
+          <w:rFonts w:ascii="Times New Roman" w:hAnsi="Times New Roman" w:cs="Times New Roman"/>
+          <w:noProof/>
+          <w:sz w:val="28"/>
+          <w:szCs w:val="28"/>
+        </w:rPr>
+        <w:drawing>
+          <wp:inline distT="0" distB="0" distL="0" distR="0" wp14:anchorId="05E8D597" wp14:editId="5056B4F5">
+            <wp:extent cx="5943600" cy="3627755"/>
+            <wp:effectExtent l="0" t="0" r="0" b="0"/>
+            <wp:docPr id="16" name="Picture 16"/>
+            <wp:cNvGraphicFramePr>
+              <a:graphicFrameLocks xmlns:a="http://schemas.openxmlformats.org/drawingml/2006/main" noChangeAspect="1"/>
+            </wp:cNvGraphicFramePr>
+            <a:graphic xmlns:a="http://schemas.openxmlformats.org/drawingml/2006/main">
+              <a:graphicData uri="http://schemas.openxmlformats.org/drawingml/2006/picture">
+                <pic:pic xmlns:pic="http://schemas.openxmlformats.org/drawingml/2006/picture">
+                  <pic:nvPicPr>
+                    <pic:cNvPr id="1" name=""/>
+                    <pic:cNvPicPr/>
+                  </pic:nvPicPr>
+                  <pic:blipFill>
+                    <a:blip r:embed="rId11"/>
+                    <a:stretch>
+                      <a:fillRect/>
+                    </a:stretch>
+                  </pic:blipFill>
+                  <pic:spPr>
+                    <a:xfrm>
+                      <a:off x="0" y="0"/>
+                      <a:ext cx="5943600" cy="3627755"/>
+                    </a:xfrm>
+                    <a:prstGeom prst="rect">
+                      <a:avLst/>
+                    </a:prstGeom>
+                  </pic:spPr>
+                </pic:pic>
+              </a:graphicData>
+            </a:graphic>
+          </wp:inline>
+        </w:drawing>
+      </w:r>
+    </w:p>
+    <w:p>
+      <w:pPr>
+        <w:pStyle w:val="ListParagraph"/>
+        <w:rPr>
+          <w:rFonts w:ascii="Times New Roman" w:hAnsi="Times New Roman" w:cs="Times New Roman"/>
+          <w:sz w:val="28"/>
+          <w:szCs w:val="28"/>
+        </w:rPr>
+      </w:pPr>
+    </w:p>
+    <w:p>
+      <w:pPr>
+        <w:rPr>
+          <w:rFonts w:ascii="Times New Roman" w:hAnsi="Times New Roman" w:cs="Times New Roman"/>
+          <w:sz w:val="28"/>
+          <w:szCs w:val="28"/>
+        </w:rPr>
+      </w:pPr>
+      <w:r>
+        <w:rPr>
+          <w:rFonts w:ascii="Times New Roman" w:hAnsi="Times New Roman" w:cs="Times New Roman"/>
+          <w:sz w:val="28"/>
+          <w:szCs w:val="28"/>
+        </w:rPr>
+        <w:br w:type="page"/>
+      </w:r>
+    </w:p>
+    <w:p>
+      <w:pPr>
         <w:ind w:left="720"/>
         <w:rPr>
           <w:rFonts w:ascii="Times New Roman" w:hAnsi="Times New Roman" w:cs="Times New Roman"/>
@@ -647,7 +1137,7 @@
                     </pic:cNvPicPr>
                   </pic:nvPicPr>
                   <pic:blipFill>
-                    <a:blip r:embed="rId6" cstate="print">
+                    <a:blip r:embed="rId12" cstate="print">
                       <a:extLst>
                         <a:ext uri="{28A0092B-C50C-407E-A947-70E740481C1C}">
                           <a14:useLocalDpi xmlns:a14="http://schemas.microsoft.com/office/drawing/2010/main" val="0"/>
@@ -744,7 +1234,7 @@
                     </pic:cNvPicPr>
                   </pic:nvPicPr>
                   <pic:blipFill>
-                    <a:blip r:embed="rId7" cstate="print">
+                    <a:blip r:embed="rId13" cstate="print">
                       <a:extLst>
                         <a:ext uri="{28A0092B-C50C-407E-A947-70E740481C1C}">
                           <a14:useLocalDpi xmlns:a14="http://schemas.microsoft.com/office/drawing/2010/main" val="0"/>

</xml_diff>